<commit_message>
Signed-off-by: Rob SMOK <robsmok@gmail.com> SPRINt 4
</commit_message>
<xml_diff>
--- a/Dokumentacja Projektu v0.2.docx
+++ b/Dokumentacja Projektu v0.2.docx
@@ -409,50 +409,7 @@
           <w:szCs w:val="24"/>
           <w:lang w:eastAsia="pl-PL"/>
         </w:rPr>
-        <w:t>Nagrania na żywo i wulgaryzmy</w:t>
-      </w:r>
-      <w:r>
-        <w:rPr>
-          <w:rFonts w:eastAsia="Times New Roman" w:cstheme="minorHAnsi"/>
-          <w:sz w:val="24"/>
-          <w:szCs w:val="24"/>
-          <w:lang w:eastAsia="pl-PL"/>
-        </w:rPr>
-        <w:t xml:space="preserve"> – wpływ autentyczności i treści utworów na ich popularność.</w:t>
-      </w:r>
-    </w:p>
-    <w:p>
-      <w:pPr>
-        <w:numPr>
-          <w:ilvl w:val="0"/>
-          <w:numId w:val="14"/>
-        </w:numPr>
-        <w:spacing w:before="100" w:beforeAutospacing="1" w:after="100" w:afterAutospacing="1" w:line="240" w:lineRule="auto"/>
-        <w:rPr>
-          <w:rFonts w:eastAsia="Times New Roman" w:cstheme="minorHAnsi"/>
-          <w:sz w:val="24"/>
-          <w:szCs w:val="24"/>
-          <w:lang w:eastAsia="pl-PL"/>
-        </w:rPr>
-      </w:pPr>
-      <w:r>
-        <w:rPr>
-          <w:rFonts w:eastAsia="Times New Roman" w:cstheme="minorHAnsi"/>
-          <w:bCs/>
-          <w:sz w:val="24"/>
-          <w:szCs w:val="24"/>
-          <w:lang w:eastAsia="pl-PL"/>
-        </w:rPr>
-        <w:t>Długość utworów</w:t>
-      </w:r>
-      <w:r>
-        <w:rPr>
-          <w:rFonts w:eastAsia="Times New Roman" w:cstheme="minorHAnsi"/>
-          <w:sz w:val="24"/>
-          <w:szCs w:val="24"/>
-          <w:lang w:eastAsia="pl-PL"/>
-        </w:rPr>
-        <w:t xml:space="preserve"> – zbadanie optymalnego czasu trwania, który zwiększa popularność wśród słuchaczy.</w:t>
+        <w:t>Ustalenie wzorców dla njapopularniejszych i najmniej popularnych utworów muzycznych na platformie SPOTYFY.</w:t>
       </w:r>
     </w:p>
     <w:p>
@@ -536,30 +493,6 @@
           <w:szCs w:val="24"/>
           <w:lang w:eastAsia="pl-PL"/>
         </w:rPr>
-        <w:t>Liczba wydanych utworów przez najpopularniejszych wykonawców.</w:t>
-      </w:r>
-    </w:p>
-    <w:p>
-      <w:pPr>
-        <w:numPr>
-          <w:ilvl w:val="0"/>
-          <w:numId w:val="2"/>
-        </w:numPr>
-        <w:spacing w:before="100" w:beforeAutospacing="1" w:after="100" w:afterAutospacing="1" w:line="240" w:lineRule="auto"/>
-        <w:rPr>
-          <w:rFonts w:eastAsia="Times New Roman" w:cstheme="minorHAnsi"/>
-          <w:sz w:val="24"/>
-          <w:szCs w:val="24"/>
-          <w:lang w:eastAsia="pl-PL"/>
-        </w:rPr>
-      </w:pPr>
-      <w:r>
-        <w:rPr>
-          <w:rFonts w:eastAsia="Times New Roman" w:cstheme="minorHAnsi"/>
-          <w:sz w:val="24"/>
-          <w:szCs w:val="24"/>
-          <w:lang w:eastAsia="pl-PL"/>
-        </w:rPr>
         <w:t>Gatunki muzyczne oraz współprace między artystami, które przyczyniły się do powstania hitów.</w:t>
       </w:r>
     </w:p>
@@ -622,8 +555,6 @@
         </w:rPr>
         <w:t>Wykorzystanie zaawansowanych technik wizualizacji do przedstawienia:</w:t>
       </w:r>
-      <w:bookmarkStart w:id="0" w:name="_GoBack"/>
-      <w:bookmarkEnd w:id="0"/>
     </w:p>
     <w:p>
       <w:pPr>
@@ -646,7 +577,25 @@
           <w:szCs w:val="24"/>
           <w:lang w:eastAsia="pl-PL"/>
         </w:rPr>
-        <w:t>Dominujących gatunków i ich udziału w rynku.</w:t>
+        <w:t>Dominującyc</w:t>
+      </w:r>
+      <w:r>
+        <w:rPr>
+          <w:rFonts w:eastAsia="Times New Roman" w:cstheme="minorHAnsi"/>
+          <w:sz w:val="24"/>
+          <w:szCs w:val="24"/>
+          <w:lang w:eastAsia="pl-PL"/>
+        </w:rPr>
+        <w:t>h gatunków i utworów</w:t>
+      </w:r>
+      <w:r>
+        <w:rPr>
+          <w:rFonts w:eastAsia="Times New Roman" w:cstheme="minorHAnsi"/>
+          <w:sz w:val="24"/>
+          <w:szCs w:val="24"/>
+          <w:lang w:eastAsia="pl-PL"/>
+        </w:rPr>
+        <w:t>.</w:t>
       </w:r>
     </w:p>
     <w:p>
@@ -781,6 +730,7 @@
           <w:szCs w:val="27"/>
           <w:lang w:eastAsia="pl-PL"/>
         </w:rPr>
+        <w:lastRenderedPageBreak/>
         <w:t>3. Zastosowane narzędzia i technologie</w:t>
       </w:r>
     </w:p>
@@ -1340,7 +1290,11 @@
           <w:lang w:eastAsia="pl-PL"/>
         </w:rPr>
       </w:pPr>
-      <w:r>
+    </w:p>
+    <w:p>
+      <w:pPr>
+        <w:spacing w:before="100" w:beforeAutospacing="1" w:after="100" w:afterAutospacing="1" w:line="240" w:lineRule="auto"/>
+        <w:outlineLvl w:val="2"/>
         <w:rPr>
           <w:rFonts w:eastAsia="Times New Roman" w:cstheme="minorHAnsi"/>
           <w:b/>
@@ -1349,6 +1303,31 @@
           <w:szCs w:val="27"/>
           <w:lang w:eastAsia="pl-PL"/>
         </w:rPr>
+      </w:pPr>
+    </w:p>
+    <w:p>
+      <w:pPr>
+        <w:spacing w:before="100" w:beforeAutospacing="1" w:after="100" w:afterAutospacing="1" w:line="240" w:lineRule="auto"/>
+        <w:outlineLvl w:val="2"/>
+        <w:rPr>
+          <w:rFonts w:eastAsia="Times New Roman" w:cstheme="minorHAnsi"/>
+          <w:b/>
+          <w:bCs/>
+          <w:sz w:val="27"/>
+          <w:szCs w:val="27"/>
+          <w:lang w:eastAsia="pl-PL"/>
+        </w:rPr>
+      </w:pPr>
+      <w:r>
+        <w:rPr>
+          <w:rFonts w:eastAsia="Times New Roman" w:cstheme="minorHAnsi"/>
+          <w:b/>
+          <w:bCs/>
+          <w:sz w:val="27"/>
+          <w:szCs w:val="27"/>
+          <w:lang w:eastAsia="pl-PL"/>
+        </w:rPr>
+        <w:lastRenderedPageBreak/>
         <w:t>4. Kroki analizy</w:t>
       </w:r>
     </w:p>
@@ -1374,7 +1353,6 @@
           <w:szCs w:val="24"/>
           <w:lang w:eastAsia="pl-PL"/>
         </w:rPr>
-        <w:lastRenderedPageBreak/>
         <w:t>1. Przygotowanie danych</w:t>
       </w:r>
     </w:p>
@@ -1536,6 +1514,11 @@
         <w:spacing w:before="100" w:beforeAutospacing="1" w:after="100" w:afterAutospacing="1" w:line="240" w:lineRule="auto"/>
         <w:outlineLvl w:val="3"/>
         <w:rPr>
+          <w:rFonts w:cstheme="minorHAnsi"/>
+        </w:rPr>
+      </w:pPr>
+      <w:r>
+        <w:rPr>
           <w:rFonts w:eastAsia="Times New Roman" w:cstheme="minorHAnsi"/>
           <w:b/>
           <w:bCs/>
@@ -1543,10 +1526,27 @@
           <w:szCs w:val="24"/>
           <w:lang w:eastAsia="pl-PL"/>
         </w:rPr>
-      </w:pPr>
-    </w:p>
-    <w:p>
-      <w:pPr>
+        <w:t>2. Analiza trendów muzycznych</w:t>
+      </w:r>
+      <w:r>
+        <w:rPr>
+          <w:rFonts w:eastAsia="Times New Roman" w:cstheme="minorHAnsi"/>
+          <w:b/>
+          <w:bCs/>
+          <w:sz w:val="24"/>
+          <w:szCs w:val="24"/>
+          <w:lang w:eastAsia="pl-PL"/>
+        </w:rPr>
+        <w:br/>
+      </w:r>
+    </w:p>
+    <w:p>
+      <w:pPr>
+        <w:pStyle w:val="ListParagraph"/>
+        <w:numPr>
+          <w:ilvl w:val="0"/>
+          <w:numId w:val="17"/>
+        </w:numPr>
         <w:spacing w:before="100" w:beforeAutospacing="1" w:after="100" w:afterAutospacing="1" w:line="240" w:lineRule="auto"/>
         <w:outlineLvl w:val="3"/>
         <w:rPr>
@@ -1560,6 +1560,56 @@
       </w:pPr>
       <w:r>
         <w:rPr>
+          <w:rFonts w:cstheme="minorHAnsi"/>
+        </w:rPr>
+        <w:t>10 Najpopularniejszych Gatunków Muzycznych</w:t>
+      </w:r>
+      <w:r>
+        <w:rPr>
+          <w:rFonts w:cstheme="minorHAnsi"/>
+        </w:rPr>
+        <w:br/>
+        <w:t>10 Najmniej Popularnych Gatunków Muzycznych</w:t>
+      </w:r>
+      <w:r>
+        <w:rPr>
+          <w:rFonts w:cstheme="minorHAnsi"/>
+        </w:rPr>
+        <w:br/>
+        <w:t>10 Najpopularniejszych Artystów"</w:t>
+      </w:r>
+      <w:r>
+        <w:rPr>
+          <w:rFonts w:cstheme="minorHAnsi"/>
+        </w:rPr>
+        <w:br/>
+        <w:t>10 Najpopularniejszych Kombinacje Gatunku i Artysty</w:t>
+      </w:r>
+      <w:r>
+        <w:rPr>
+          <w:rFonts w:cstheme="minorHAnsi"/>
+        </w:rPr>
+        <w:br/>
+        <w:t>10 Najpopularniejszych Albumów</w:t>
+      </w:r>
+      <w:r>
+        <w:rPr>
+          <w:rFonts w:cstheme="minorHAnsi"/>
+        </w:rPr>
+        <w:br/>
+        <w:t>10 Gatunków Muzycznych z nagrań na żywo</w:t>
+      </w:r>
+    </w:p>
+    <w:p>
+      <w:pPr>
+        <w:pStyle w:val="ListParagraph"/>
+        <w:numPr>
+          <w:ilvl w:val="0"/>
+          <w:numId w:val="17"/>
+        </w:numPr>
+        <w:spacing w:before="100" w:beforeAutospacing="1" w:after="100" w:afterAutospacing="1" w:line="240" w:lineRule="auto"/>
+        <w:outlineLvl w:val="3"/>
+        <w:rPr>
           <w:rFonts w:eastAsia="Times New Roman" w:cstheme="minorHAnsi"/>
           <w:b/>
           <w:bCs/>
@@ -1567,259 +1617,293 @@
           <w:szCs w:val="24"/>
           <w:lang w:eastAsia="pl-PL"/>
         </w:rPr>
-        <w:t>2. Analiza trendów muzycznych</w:t>
-      </w:r>
-    </w:p>
-    <w:p>
-      <w:pPr>
+      </w:pPr>
+      <w:r>
+        <w:rPr>
+          <w:rFonts w:cstheme="minorHAnsi"/>
+        </w:rPr>
+        <w:t>10 Gatunków Muzycznych o Najwyższej współczynniku 'Taneczność'</w:t>
+      </w:r>
+      <w:r>
+        <w:rPr>
+          <w:rFonts w:cstheme="minorHAnsi"/>
+        </w:rPr>
+        <w:br/>
+        <w:t>10 Gatunków Muzycznych o Najwyższym współczynniku 'Energia'</w:t>
+      </w:r>
+      <w:r>
+        <w:rPr>
+          <w:rFonts w:cstheme="minorHAnsi"/>
+        </w:rPr>
+        <w:br/>
+        <w:t>10 Gatunków Muzycznych o Najwyższym Współczynniku 'mowa'</w:t>
+      </w:r>
+      <w:r>
+        <w:rPr>
+          <w:rFonts w:cstheme="minorHAnsi"/>
+        </w:rPr>
+        <w:br/>
+        <w:t>10 Gatunków Muzycznych o Najwyższym Współczynniku Instrumentalności</w:t>
+      </w:r>
+      <w:r>
+        <w:rPr>
+          <w:rFonts w:cstheme="minorHAnsi"/>
+        </w:rPr>
+        <w:br/>
+        <w:t>10 Gatunków Muzycznych o Najwyższym Współczynniku Emocjonalnego Tonu</w:t>
+      </w:r>
+      <w:r>
+        <w:rPr>
+          <w:rFonts w:cstheme="minorHAnsi"/>
+        </w:rPr>
+        <w:br/>
+        <w:t>10 Gatunków Muzycznych o Najwyższym Tempie</w:t>
+      </w:r>
+    </w:p>
+    <w:p>
+      <w:pPr>
+        <w:pStyle w:val="ListParagraph"/>
         <w:numPr>
           <w:ilvl w:val="0"/>
-          <w:numId w:val="9"/>
+          <w:numId w:val="17"/>
         </w:numPr>
         <w:spacing w:before="100" w:beforeAutospacing="1" w:after="100" w:afterAutospacing="1" w:line="240" w:lineRule="auto"/>
-        <w:rPr>
-          <w:rFonts w:eastAsia="Times New Roman" w:cstheme="minorHAnsi"/>
-          <w:sz w:val="24"/>
-          <w:szCs w:val="24"/>
-          <w:lang w:eastAsia="pl-PL"/>
-        </w:rPr>
-      </w:pPr>
-      <w:r>
-        <w:rPr>
-          <w:rFonts w:eastAsia="Times New Roman" w:cstheme="minorHAnsi"/>
-          <w:sz w:val="24"/>
-          <w:szCs w:val="24"/>
-          <w:lang w:eastAsia="pl-PL"/>
-        </w:rPr>
-        <w:t>Identyfikacja najpopularniejszych utworów w 2023 roku na podstawie liczby odtworzeń.</w:t>
-      </w:r>
-    </w:p>
-    <w:p>
-      <w:pPr>
+        <w:outlineLvl w:val="3"/>
+        <w:rPr>
+          <w:rFonts w:eastAsia="Times New Roman" w:cstheme="minorHAnsi"/>
+          <w:b/>
+          <w:bCs/>
+          <w:sz w:val="24"/>
+          <w:szCs w:val="24"/>
+          <w:lang w:eastAsia="pl-PL"/>
+        </w:rPr>
+      </w:pPr>
+      <w:r>
+        <w:rPr>
+          <w:rFonts w:cstheme="minorHAnsi"/>
+        </w:rPr>
+        <w:t>Popularność według zawartości wulgarnego języka</w:t>
+      </w:r>
+      <w:r>
+        <w:rPr>
+          <w:rFonts w:cstheme="minorHAnsi"/>
+        </w:rPr>
+        <w:br/>
+        <w:t>Taneczność według zawartości wulgarnego języka</w:t>
+      </w:r>
+    </w:p>
+    <w:p>
+      <w:pPr>
+        <w:pStyle w:val="ListParagraph"/>
         <w:numPr>
           <w:ilvl w:val="0"/>
-          <w:numId w:val="9"/>
+          <w:numId w:val="17"/>
         </w:numPr>
         <w:spacing w:before="100" w:beforeAutospacing="1" w:after="100" w:afterAutospacing="1" w:line="240" w:lineRule="auto"/>
-        <w:rPr>
-          <w:rFonts w:eastAsia="Times New Roman" w:cstheme="minorHAnsi"/>
-          <w:sz w:val="24"/>
-          <w:szCs w:val="24"/>
-          <w:lang w:eastAsia="pl-PL"/>
-        </w:rPr>
-      </w:pPr>
-      <w:r>
-        <w:rPr>
-          <w:rFonts w:eastAsia="Times New Roman" w:cstheme="minorHAnsi"/>
-          <w:sz w:val="24"/>
-          <w:szCs w:val="24"/>
-          <w:lang w:eastAsia="pl-PL"/>
-        </w:rPr>
-        <w:t>Badanie sezonowości: popularność utworów w różnych miesiącach roku.</w:t>
-      </w:r>
-    </w:p>
-    <w:p>
-      <w:pPr>
+        <w:outlineLvl w:val="3"/>
+        <w:rPr>
+          <w:rFonts w:eastAsia="Times New Roman" w:cstheme="minorHAnsi"/>
+          <w:b/>
+          <w:bCs/>
+          <w:sz w:val="24"/>
+          <w:szCs w:val="24"/>
+          <w:lang w:eastAsia="pl-PL"/>
+        </w:rPr>
+      </w:pPr>
+      <w:r>
+        <w:rPr>
+          <w:rFonts w:cstheme="minorHAnsi"/>
+        </w:rPr>
+        <w:t>Taneczność według Kategorii 'nagrania live'</w:t>
+      </w:r>
+      <w:r>
+        <w:rPr>
+          <w:rFonts w:cstheme="minorHAnsi"/>
+        </w:rPr>
+        <w:br/>
+        <w:t>Popularność według Kategorii 'nagrania live'</w:t>
+      </w:r>
+    </w:p>
+    <w:p>
+      <w:pPr>
+        <w:pStyle w:val="ListParagraph"/>
         <w:numPr>
           <w:ilvl w:val="0"/>
-          <w:numId w:val="9"/>
+          <w:numId w:val="17"/>
         </w:numPr>
         <w:spacing w:before="100" w:beforeAutospacing="1" w:after="100" w:afterAutospacing="1" w:line="240" w:lineRule="auto"/>
-        <w:rPr>
-          <w:rFonts w:eastAsia="Times New Roman" w:cstheme="minorHAnsi"/>
-          <w:sz w:val="24"/>
-          <w:szCs w:val="24"/>
-          <w:lang w:eastAsia="pl-PL"/>
-        </w:rPr>
-      </w:pPr>
-      <w:r>
-        <w:rPr>
-          <w:rFonts w:eastAsia="Times New Roman" w:cstheme="minorHAnsi"/>
-          <w:sz w:val="24"/>
-          <w:szCs w:val="24"/>
-          <w:lang w:eastAsia="pl-PL"/>
-        </w:rPr>
-        <w:t>Analiza najczęściej występujących gatunków muzycznych.</w:t>
-      </w:r>
-    </w:p>
-    <w:p>
-      <w:pPr>
+        <w:outlineLvl w:val="3"/>
+        <w:rPr>
+          <w:rFonts w:eastAsia="Times New Roman" w:cstheme="minorHAnsi"/>
+          <w:b/>
+          <w:bCs/>
+          <w:sz w:val="24"/>
+          <w:szCs w:val="24"/>
+          <w:lang w:eastAsia="pl-PL"/>
+        </w:rPr>
+      </w:pPr>
+      <w:r>
+        <w:rPr>
+          <w:rFonts w:cstheme="minorHAnsi"/>
+        </w:rPr>
+        <w:t>Popularność utworów w zależności od czasu trwania</w:t>
+      </w:r>
+    </w:p>
+    <w:p>
+      <w:pPr>
+        <w:spacing w:before="100" w:beforeAutospacing="1" w:after="100" w:afterAutospacing="1" w:line="240" w:lineRule="auto"/>
+        <w:outlineLvl w:val="3"/>
+        <w:rPr>
+          <w:rFonts w:eastAsia="Times New Roman" w:cstheme="minorHAnsi"/>
+          <w:b/>
+          <w:bCs/>
+          <w:sz w:val="24"/>
+          <w:szCs w:val="24"/>
+          <w:lang w:eastAsia="pl-PL"/>
+        </w:rPr>
+      </w:pPr>
+      <w:r>
+        <w:rPr>
+          <w:rFonts w:eastAsia="Times New Roman" w:cstheme="minorHAnsi"/>
+          <w:b/>
+          <w:bCs/>
+          <w:sz w:val="24"/>
+          <w:szCs w:val="24"/>
+          <w:lang w:eastAsia="pl-PL"/>
+        </w:rPr>
+        <w:t>3. Profilowanie parametrów wzorcowego utworu muzycznegoi</w:t>
+      </w:r>
+    </w:p>
+    <w:p>
+      <w:pPr>
+        <w:pStyle w:val="NormalWeb"/>
         <w:numPr>
           <w:ilvl w:val="0"/>
-          <w:numId w:val="9"/>
+          <w:numId w:val="18"/>
         </w:numPr>
-        <w:spacing w:before="100" w:beforeAutospacing="1" w:after="100" w:afterAutospacing="1" w:line="240" w:lineRule="auto"/>
-        <w:rPr>
-          <w:rFonts w:eastAsia="Times New Roman" w:cstheme="minorHAnsi"/>
-          <w:sz w:val="24"/>
-          <w:szCs w:val="24"/>
-          <w:lang w:eastAsia="pl-PL"/>
-        </w:rPr>
-      </w:pPr>
-      <w:r>
-        <w:rPr>
-          <w:rFonts w:eastAsia="Times New Roman" w:cstheme="minorHAnsi"/>
-          <w:sz w:val="24"/>
-          <w:szCs w:val="24"/>
-          <w:lang w:eastAsia="pl-PL"/>
-        </w:rPr>
-        <w:t>Korelacja cech muzycznych (</w:t>
-      </w:r>
-      <w:r>
-        <w:rPr>
-          <w:rFonts w:eastAsia="Times New Roman" w:cstheme="minorHAnsi"/>
-          <w:sz w:val="20"/>
-          <w:szCs w:val="20"/>
-          <w:lang w:eastAsia="pl-PL"/>
-        </w:rPr>
-        <w:t>danceability</w:t>
-      </w:r>
-      <w:r>
-        <w:rPr>
-          <w:rFonts w:eastAsia="Times New Roman" w:cstheme="minorHAnsi"/>
-          <w:sz w:val="24"/>
-          <w:szCs w:val="24"/>
-          <w:lang w:eastAsia="pl-PL"/>
-        </w:rPr>
-        <w:t xml:space="preserve">, </w:t>
-      </w:r>
-      <w:r>
-        <w:rPr>
-          <w:rFonts w:eastAsia="Times New Roman" w:cstheme="minorHAnsi"/>
-          <w:sz w:val="20"/>
-          <w:szCs w:val="20"/>
-          <w:lang w:eastAsia="pl-PL"/>
-        </w:rPr>
-        <w:t>energy</w:t>
-      </w:r>
-      <w:r>
-        <w:rPr>
-          <w:rFonts w:eastAsia="Times New Roman" w:cstheme="minorHAnsi"/>
-          <w:sz w:val="24"/>
-          <w:szCs w:val="24"/>
-          <w:lang w:eastAsia="pl-PL"/>
-        </w:rPr>
-        <w:t xml:space="preserve">, </w:t>
-      </w:r>
-      <w:r>
-        <w:rPr>
-          <w:rFonts w:eastAsia="Times New Roman" w:cstheme="minorHAnsi"/>
-          <w:sz w:val="20"/>
-          <w:szCs w:val="20"/>
-          <w:lang w:eastAsia="pl-PL"/>
-        </w:rPr>
-        <w:t>valence</w:t>
-      </w:r>
-      <w:r>
-        <w:rPr>
-          <w:rFonts w:eastAsia="Times New Roman" w:cstheme="minorHAnsi"/>
-          <w:sz w:val="24"/>
-          <w:szCs w:val="24"/>
-          <w:lang w:eastAsia="pl-PL"/>
-        </w:rPr>
-        <w:t>) z popularnością.</w:t>
-      </w:r>
-    </w:p>
-    <w:p>
-      <w:pPr>
-        <w:spacing w:before="100" w:beforeAutospacing="1" w:after="100" w:afterAutospacing="1" w:line="240" w:lineRule="auto"/>
-        <w:outlineLvl w:val="3"/>
-        <w:rPr>
-          <w:rFonts w:eastAsia="Times New Roman" w:cstheme="minorHAnsi"/>
-          <w:b/>
-          <w:bCs/>
-          <w:sz w:val="24"/>
-          <w:szCs w:val="24"/>
-          <w:lang w:eastAsia="pl-PL"/>
-        </w:rPr>
-      </w:pPr>
-      <w:r>
-        <w:rPr>
-          <w:rFonts w:eastAsia="Times New Roman" w:cstheme="minorHAnsi"/>
-          <w:b/>
-          <w:bCs/>
-          <w:sz w:val="24"/>
-          <w:szCs w:val="24"/>
-          <w:lang w:eastAsia="pl-PL"/>
-        </w:rPr>
-        <w:t>3. Profilowanie artystów</w:t>
-      </w:r>
-    </w:p>
-    <w:p>
-      <w:pPr>
+        <w:rPr>
+          <w:rFonts w:asciiTheme="minorHAnsi" w:eastAsiaTheme="minorHAnsi" w:hAnsiTheme="minorHAnsi" w:cstheme="minorHAnsi"/>
+          <w:lang w:eastAsia="en-US"/>
+        </w:rPr>
+      </w:pPr>
+      <w:r>
+        <w:rPr>
+          <w:rFonts w:asciiTheme="minorHAnsi" w:eastAsiaTheme="minorHAnsi" w:hAnsiTheme="minorHAnsi" w:cstheme="minorHAnsi"/>
+          <w:lang w:eastAsia="en-US"/>
+        </w:rPr>
+        <w:t>Analiza Korelacji danych</w:t>
+      </w:r>
+    </w:p>
+    <w:p>
+      <w:pPr>
+        <w:pStyle w:val="NormalWeb"/>
         <w:numPr>
           <w:ilvl w:val="0"/>
-          <w:numId w:val="10"/>
+          <w:numId w:val="18"/>
         </w:numPr>
-        <w:spacing w:before="100" w:beforeAutospacing="1" w:after="100" w:afterAutospacing="1" w:line="240" w:lineRule="auto"/>
-        <w:rPr>
-          <w:rFonts w:eastAsia="Times New Roman" w:cstheme="minorHAnsi"/>
-          <w:sz w:val="24"/>
-          <w:szCs w:val="24"/>
-          <w:lang w:eastAsia="pl-PL"/>
-        </w:rPr>
-      </w:pPr>
-      <w:r>
-        <w:rPr>
-          <w:rFonts w:eastAsia="Times New Roman" w:cstheme="minorHAnsi"/>
-          <w:sz w:val="24"/>
-          <w:szCs w:val="24"/>
-          <w:lang w:eastAsia="pl-PL"/>
-        </w:rPr>
-        <w:t>Wyłonienie artystów o największym wpływie w 2023 roku.</w:t>
-      </w:r>
-    </w:p>
-    <w:p>
-      <w:pPr>
+        <w:rPr>
+          <w:rFonts w:asciiTheme="minorHAnsi" w:eastAsiaTheme="minorHAnsi" w:hAnsiTheme="minorHAnsi" w:cstheme="minorHAnsi"/>
+          <w:lang w:eastAsia="en-US"/>
+        </w:rPr>
+      </w:pPr>
+      <w:r>
+        <w:rPr>
+          <w:rFonts w:asciiTheme="minorHAnsi" w:eastAsiaTheme="minorHAnsi" w:hAnsiTheme="minorHAnsi" w:cstheme="minorHAnsi"/>
+          <w:lang w:eastAsia="en-US"/>
+        </w:rPr>
+        <w:t>Wyszukanie wzorca  utworu muzycznego o najwyższej popularności.</w:t>
+      </w:r>
+    </w:p>
+    <w:p>
+      <w:pPr>
+        <w:pStyle w:val="NormalWeb"/>
         <w:numPr>
           <w:ilvl w:val="0"/>
-          <w:numId w:val="10"/>
+          <w:numId w:val="18"/>
         </w:numPr>
-        <w:spacing w:before="100" w:beforeAutospacing="1" w:after="100" w:afterAutospacing="1" w:line="240" w:lineRule="auto"/>
-        <w:rPr>
-          <w:rFonts w:eastAsia="Times New Roman" w:cstheme="minorHAnsi"/>
-          <w:sz w:val="24"/>
-          <w:szCs w:val="24"/>
-          <w:lang w:eastAsia="pl-PL"/>
-        </w:rPr>
-      </w:pPr>
-      <w:r>
-        <w:rPr>
-          <w:rFonts w:eastAsia="Times New Roman" w:cstheme="minorHAnsi"/>
-          <w:sz w:val="24"/>
-          <w:szCs w:val="24"/>
-          <w:lang w:eastAsia="pl-PL"/>
-        </w:rPr>
-        <w:t>Analiza ich stylu muzycznego, gatunków oraz współprac.</w:t>
-      </w:r>
-    </w:p>
-    <w:p>
-      <w:pPr>
+        <w:rPr>
+          <w:rFonts w:asciiTheme="minorHAnsi" w:eastAsiaTheme="minorHAnsi" w:hAnsiTheme="minorHAnsi" w:cstheme="minorHAnsi"/>
+          <w:lang w:eastAsia="en-US"/>
+        </w:rPr>
+      </w:pPr>
+      <w:r>
+        <w:rPr>
+          <w:rFonts w:asciiTheme="minorHAnsi" w:eastAsiaTheme="minorHAnsi" w:hAnsiTheme="minorHAnsi" w:cstheme="minorHAnsi"/>
+          <w:lang w:eastAsia="en-US"/>
+        </w:rPr>
+        <w:t>Top 20 utworów najlepiej dopasowanych do wzorca.</w:t>
+      </w:r>
+    </w:p>
+    <w:p>
+      <w:pPr>
+        <w:pStyle w:val="NormalWeb"/>
         <w:numPr>
           <w:ilvl w:val="0"/>
-          <w:numId w:val="10"/>
+          <w:numId w:val="18"/>
         </w:numPr>
+        <w:rPr>
+          <w:rFonts w:asciiTheme="minorHAnsi" w:eastAsiaTheme="minorHAnsi" w:hAnsiTheme="minorHAnsi" w:cstheme="minorHAnsi"/>
+          <w:lang w:eastAsia="en-US"/>
+        </w:rPr>
+      </w:pPr>
+      <w:bookmarkStart w:id="0" w:name="_GoBack"/>
+      <w:bookmarkEnd w:id="0"/>
+      <w:r>
+        <w:rPr>
+          <w:rFonts w:asciiTheme="minorHAnsi" w:eastAsiaTheme="minorHAnsi" w:hAnsiTheme="minorHAnsi" w:cstheme="minorHAnsi"/>
+          <w:lang w:eastAsia="en-US"/>
+        </w:rPr>
+        <w:t>Top 20 utworów najgorzej dopasowanych do wzorca.</w:t>
+      </w:r>
+    </w:p>
+    <w:p>
+      <w:pPr>
         <w:spacing w:before="100" w:beforeAutospacing="1" w:after="100" w:afterAutospacing="1" w:line="240" w:lineRule="auto"/>
-        <w:rPr>
-          <w:rFonts w:eastAsia="Times New Roman" w:cstheme="minorHAnsi"/>
-          <w:sz w:val="24"/>
-          <w:szCs w:val="24"/>
-          <w:lang w:eastAsia="pl-PL"/>
-        </w:rPr>
-      </w:pPr>
-      <w:r>
-        <w:rPr>
-          <w:rFonts w:eastAsia="Times New Roman" w:cstheme="minorHAnsi"/>
-          <w:sz w:val="24"/>
-          <w:szCs w:val="24"/>
-          <w:lang w:eastAsia="pl-PL"/>
-        </w:rPr>
-        <w:t>Porównanie liczby hitów wydanych przez różnych artystów.</w:t>
+        <w:ind w:firstLine="360"/>
+        <w:outlineLvl w:val="3"/>
+        <w:rPr>
+          <w:rFonts w:cstheme="minorHAnsi"/>
+        </w:rPr>
+      </w:pPr>
+      <w:r>
+        <w:rPr>
+          <w:rFonts w:cstheme="minorHAnsi"/>
+        </w:rPr>
+        <w:t>Wyszukanie wzorca idealnego utworu muzycznego tylko w top</w:t>
+      </w:r>
+      <w:r>
+        <w:rPr>
+          <w:rFonts w:cstheme="minorHAnsi"/>
+        </w:rPr>
+        <w:t xml:space="preserve"> </w:t>
+      </w:r>
+      <w:r>
+        <w:rPr>
+          <w:rFonts w:cstheme="minorHAnsi"/>
+        </w:rPr>
+        <w:t>100 najpopularniejszych utworów</w:t>
+      </w:r>
+      <w:r>
+        <w:rPr>
+          <w:rFonts w:cstheme="minorHAnsi"/>
+        </w:rPr>
+        <w:t>.</w:t>
       </w:r>
     </w:p>
     <w:p>
       <w:pPr>
         <w:spacing w:before="100" w:beforeAutospacing="1" w:after="100" w:afterAutospacing="1" w:line="240" w:lineRule="auto"/>
+        <w:ind w:firstLine="360"/>
+        <w:outlineLvl w:val="3"/>
+        <w:rPr>
+          <w:rFonts w:cstheme="minorHAnsi"/>
+        </w:rPr>
+      </w:pPr>
+    </w:p>
+    <w:p>
+      <w:pPr>
+        <w:spacing w:before="100" w:beforeAutospacing="1" w:after="100" w:afterAutospacing="1" w:line="240" w:lineRule="auto"/>
+        <w:ind w:firstLine="360"/>
         <w:outlineLvl w:val="3"/>
         <w:rPr>
           <w:rFonts w:eastAsia="Times New Roman" w:cstheme="minorHAnsi"/>
@@ -1947,7 +2031,7 @@
           <w:szCs w:val="24"/>
           <w:lang w:eastAsia="pl-PL"/>
         </w:rPr>
-        <w:t>Linie trendu dla popularności gatunków i artystów w czasie.</w:t>
+        <w:t>Linie trendu dla popularności gatunków i artystów.</w:t>
       </w:r>
     </w:p>
     <w:p>
@@ -2268,6 +2352,155 @@
     </w:lvl>
   </w:abstractNum>
   <w:abstractNum w:abstractNumId="2">
+    <w:nsid w:val="0FD63083"/>
+    <w:multiLevelType w:val="multilevel"/>
+    <w:tmpl w:val="32101004"/>
+    <w:lvl w:ilvl="0">
+      <w:start w:val="1"/>
+      <w:numFmt w:val="bullet"/>
+      <w:lvlText w:val=""/>
+      <w:lvlJc w:val="left"/>
+      <w:pPr>
+        <w:tabs>
+          <w:tab w:val="num" w:pos="720"/>
+        </w:tabs>
+        <w:ind w:left="720" w:hanging="360"/>
+      </w:pPr>
+      <w:rPr>
+        <w:rFonts w:ascii="Symbol" w:hAnsi="Symbol" w:hint="default"/>
+        <w:sz w:val="20"/>
+      </w:rPr>
+    </w:lvl>
+    <w:lvl w:ilvl="1" w:tentative="1">
+      <w:start w:val="1"/>
+      <w:numFmt w:val="bullet"/>
+      <w:lvlText w:val="o"/>
+      <w:lvlJc w:val="left"/>
+      <w:pPr>
+        <w:tabs>
+          <w:tab w:val="num" w:pos="1440"/>
+        </w:tabs>
+        <w:ind w:left="1440" w:hanging="360"/>
+      </w:pPr>
+      <w:rPr>
+        <w:rFonts w:ascii="Courier New" w:hAnsi="Courier New" w:hint="default"/>
+        <w:sz w:val="20"/>
+      </w:rPr>
+    </w:lvl>
+    <w:lvl w:ilvl="2" w:tentative="1">
+      <w:start w:val="1"/>
+      <w:numFmt w:val="bullet"/>
+      <w:lvlText w:val=""/>
+      <w:lvlJc w:val="left"/>
+      <w:pPr>
+        <w:tabs>
+          <w:tab w:val="num" w:pos="2160"/>
+        </w:tabs>
+        <w:ind w:left="2160" w:hanging="360"/>
+      </w:pPr>
+      <w:rPr>
+        <w:rFonts w:ascii="Wingdings" w:hAnsi="Wingdings" w:hint="default"/>
+        <w:sz w:val="20"/>
+      </w:rPr>
+    </w:lvl>
+    <w:lvl w:ilvl="3" w:tentative="1">
+      <w:start w:val="1"/>
+      <w:numFmt w:val="bullet"/>
+      <w:lvlText w:val=""/>
+      <w:lvlJc w:val="left"/>
+      <w:pPr>
+        <w:tabs>
+          <w:tab w:val="num" w:pos="2880"/>
+        </w:tabs>
+        <w:ind w:left="2880" w:hanging="360"/>
+      </w:pPr>
+      <w:rPr>
+        <w:rFonts w:ascii="Wingdings" w:hAnsi="Wingdings" w:hint="default"/>
+        <w:sz w:val="20"/>
+      </w:rPr>
+    </w:lvl>
+    <w:lvl w:ilvl="4" w:tentative="1">
+      <w:start w:val="1"/>
+      <w:numFmt w:val="bullet"/>
+      <w:lvlText w:val=""/>
+      <w:lvlJc w:val="left"/>
+      <w:pPr>
+        <w:tabs>
+          <w:tab w:val="num" w:pos="3600"/>
+        </w:tabs>
+        <w:ind w:left="3600" w:hanging="360"/>
+      </w:pPr>
+      <w:rPr>
+        <w:rFonts w:ascii="Wingdings" w:hAnsi="Wingdings" w:hint="default"/>
+        <w:sz w:val="20"/>
+      </w:rPr>
+    </w:lvl>
+    <w:lvl w:ilvl="5" w:tentative="1">
+      <w:start w:val="1"/>
+      <w:numFmt w:val="bullet"/>
+      <w:lvlText w:val=""/>
+      <w:lvlJc w:val="left"/>
+      <w:pPr>
+        <w:tabs>
+          <w:tab w:val="num" w:pos="4320"/>
+        </w:tabs>
+        <w:ind w:left="4320" w:hanging="360"/>
+      </w:pPr>
+      <w:rPr>
+        <w:rFonts w:ascii="Wingdings" w:hAnsi="Wingdings" w:hint="default"/>
+        <w:sz w:val="20"/>
+      </w:rPr>
+    </w:lvl>
+    <w:lvl w:ilvl="6" w:tentative="1">
+      <w:start w:val="1"/>
+      <w:numFmt w:val="bullet"/>
+      <w:lvlText w:val=""/>
+      <w:lvlJc w:val="left"/>
+      <w:pPr>
+        <w:tabs>
+          <w:tab w:val="num" w:pos="5040"/>
+        </w:tabs>
+        <w:ind w:left="5040" w:hanging="360"/>
+      </w:pPr>
+      <w:rPr>
+        <w:rFonts w:ascii="Wingdings" w:hAnsi="Wingdings" w:hint="default"/>
+        <w:sz w:val="20"/>
+      </w:rPr>
+    </w:lvl>
+    <w:lvl w:ilvl="7" w:tentative="1">
+      <w:start w:val="1"/>
+      <w:numFmt w:val="bullet"/>
+      <w:lvlText w:val=""/>
+      <w:lvlJc w:val="left"/>
+      <w:pPr>
+        <w:tabs>
+          <w:tab w:val="num" w:pos="5760"/>
+        </w:tabs>
+        <w:ind w:left="5760" w:hanging="360"/>
+      </w:pPr>
+      <w:rPr>
+        <w:rFonts w:ascii="Wingdings" w:hAnsi="Wingdings" w:hint="default"/>
+        <w:sz w:val="20"/>
+      </w:rPr>
+    </w:lvl>
+    <w:lvl w:ilvl="8" w:tentative="1">
+      <w:start w:val="1"/>
+      <w:numFmt w:val="bullet"/>
+      <w:lvlText w:val=""/>
+      <w:lvlJc w:val="left"/>
+      <w:pPr>
+        <w:tabs>
+          <w:tab w:val="num" w:pos="6480"/>
+        </w:tabs>
+        <w:ind w:left="6480" w:hanging="360"/>
+      </w:pPr>
+      <w:rPr>
+        <w:rFonts w:ascii="Wingdings" w:hAnsi="Wingdings" w:hint="default"/>
+        <w:sz w:val="20"/>
+      </w:rPr>
+    </w:lvl>
+  </w:abstractNum>
+  <w:abstractNum w:abstractNumId="3">
     <w:nsid w:val="10CC238A"/>
     <w:multiLevelType w:val="multilevel"/>
     <w:tmpl w:val="32101004"/>
@@ -2416,7 +2649,7 @@
       </w:rPr>
     </w:lvl>
   </w:abstractNum>
-  <w:abstractNum w:abstractNumId="3">
+  <w:abstractNum w:abstractNumId="4">
     <w:nsid w:val="1203312A"/>
     <w:multiLevelType w:val="multilevel"/>
     <w:tmpl w:val="9DFC509C"/>
@@ -2565,7 +2798,156 @@
       </w:rPr>
     </w:lvl>
   </w:abstractNum>
-  <w:abstractNum w:abstractNumId="4">
+  <w:abstractNum w:abstractNumId="5">
+    <w:nsid w:val="1BFF431D"/>
+    <w:multiLevelType w:val="multilevel"/>
+    <w:tmpl w:val="32101004"/>
+    <w:lvl w:ilvl="0">
+      <w:start w:val="1"/>
+      <w:numFmt w:val="bullet"/>
+      <w:lvlText w:val=""/>
+      <w:lvlJc w:val="left"/>
+      <w:pPr>
+        <w:tabs>
+          <w:tab w:val="num" w:pos="720"/>
+        </w:tabs>
+        <w:ind w:left="720" w:hanging="360"/>
+      </w:pPr>
+      <w:rPr>
+        <w:rFonts w:ascii="Symbol" w:hAnsi="Symbol" w:hint="default"/>
+        <w:sz w:val="20"/>
+      </w:rPr>
+    </w:lvl>
+    <w:lvl w:ilvl="1" w:tentative="1">
+      <w:start w:val="1"/>
+      <w:numFmt w:val="bullet"/>
+      <w:lvlText w:val="o"/>
+      <w:lvlJc w:val="left"/>
+      <w:pPr>
+        <w:tabs>
+          <w:tab w:val="num" w:pos="1440"/>
+        </w:tabs>
+        <w:ind w:left="1440" w:hanging="360"/>
+      </w:pPr>
+      <w:rPr>
+        <w:rFonts w:ascii="Courier New" w:hAnsi="Courier New" w:hint="default"/>
+        <w:sz w:val="20"/>
+      </w:rPr>
+    </w:lvl>
+    <w:lvl w:ilvl="2" w:tentative="1">
+      <w:start w:val="1"/>
+      <w:numFmt w:val="bullet"/>
+      <w:lvlText w:val=""/>
+      <w:lvlJc w:val="left"/>
+      <w:pPr>
+        <w:tabs>
+          <w:tab w:val="num" w:pos="2160"/>
+        </w:tabs>
+        <w:ind w:left="2160" w:hanging="360"/>
+      </w:pPr>
+      <w:rPr>
+        <w:rFonts w:ascii="Wingdings" w:hAnsi="Wingdings" w:hint="default"/>
+        <w:sz w:val="20"/>
+      </w:rPr>
+    </w:lvl>
+    <w:lvl w:ilvl="3" w:tentative="1">
+      <w:start w:val="1"/>
+      <w:numFmt w:val="bullet"/>
+      <w:lvlText w:val=""/>
+      <w:lvlJc w:val="left"/>
+      <w:pPr>
+        <w:tabs>
+          <w:tab w:val="num" w:pos="2880"/>
+        </w:tabs>
+        <w:ind w:left="2880" w:hanging="360"/>
+      </w:pPr>
+      <w:rPr>
+        <w:rFonts w:ascii="Wingdings" w:hAnsi="Wingdings" w:hint="default"/>
+        <w:sz w:val="20"/>
+      </w:rPr>
+    </w:lvl>
+    <w:lvl w:ilvl="4" w:tentative="1">
+      <w:start w:val="1"/>
+      <w:numFmt w:val="bullet"/>
+      <w:lvlText w:val=""/>
+      <w:lvlJc w:val="left"/>
+      <w:pPr>
+        <w:tabs>
+          <w:tab w:val="num" w:pos="3600"/>
+        </w:tabs>
+        <w:ind w:left="3600" w:hanging="360"/>
+      </w:pPr>
+      <w:rPr>
+        <w:rFonts w:ascii="Wingdings" w:hAnsi="Wingdings" w:hint="default"/>
+        <w:sz w:val="20"/>
+      </w:rPr>
+    </w:lvl>
+    <w:lvl w:ilvl="5" w:tentative="1">
+      <w:start w:val="1"/>
+      <w:numFmt w:val="bullet"/>
+      <w:lvlText w:val=""/>
+      <w:lvlJc w:val="left"/>
+      <w:pPr>
+        <w:tabs>
+          <w:tab w:val="num" w:pos="4320"/>
+        </w:tabs>
+        <w:ind w:left="4320" w:hanging="360"/>
+      </w:pPr>
+      <w:rPr>
+        <w:rFonts w:ascii="Wingdings" w:hAnsi="Wingdings" w:hint="default"/>
+        <w:sz w:val="20"/>
+      </w:rPr>
+    </w:lvl>
+    <w:lvl w:ilvl="6" w:tentative="1">
+      <w:start w:val="1"/>
+      <w:numFmt w:val="bullet"/>
+      <w:lvlText w:val=""/>
+      <w:lvlJc w:val="left"/>
+      <w:pPr>
+        <w:tabs>
+          <w:tab w:val="num" w:pos="5040"/>
+        </w:tabs>
+        <w:ind w:left="5040" w:hanging="360"/>
+      </w:pPr>
+      <w:rPr>
+        <w:rFonts w:ascii="Wingdings" w:hAnsi="Wingdings" w:hint="default"/>
+        <w:sz w:val="20"/>
+      </w:rPr>
+    </w:lvl>
+    <w:lvl w:ilvl="7" w:tentative="1">
+      <w:start w:val="1"/>
+      <w:numFmt w:val="bullet"/>
+      <w:lvlText w:val=""/>
+      <w:lvlJc w:val="left"/>
+      <w:pPr>
+        <w:tabs>
+          <w:tab w:val="num" w:pos="5760"/>
+        </w:tabs>
+        <w:ind w:left="5760" w:hanging="360"/>
+      </w:pPr>
+      <w:rPr>
+        <w:rFonts w:ascii="Wingdings" w:hAnsi="Wingdings" w:hint="default"/>
+        <w:sz w:val="20"/>
+      </w:rPr>
+    </w:lvl>
+    <w:lvl w:ilvl="8" w:tentative="1">
+      <w:start w:val="1"/>
+      <w:numFmt w:val="bullet"/>
+      <w:lvlText w:val=""/>
+      <w:lvlJc w:val="left"/>
+      <w:pPr>
+        <w:tabs>
+          <w:tab w:val="num" w:pos="6480"/>
+        </w:tabs>
+        <w:ind w:left="6480" w:hanging="360"/>
+      </w:pPr>
+      <w:rPr>
+        <w:rFonts w:ascii="Wingdings" w:hAnsi="Wingdings" w:hint="default"/>
+        <w:sz w:val="20"/>
+      </w:rPr>
+    </w:lvl>
+  </w:abstractNum>
+  <w:abstractNum w:abstractNumId="6">
     <w:nsid w:val="26F12218"/>
     <w:multiLevelType w:val="multilevel"/>
     <w:tmpl w:val="44F4B45C"/>
@@ -2714,7 +3096,124 @@
       </w:rPr>
     </w:lvl>
   </w:abstractNum>
-  <w:abstractNum w:abstractNumId="5">
+  <w:abstractNum w:abstractNumId="7">
+    <w:nsid w:val="3BF42E57"/>
+    <w:multiLevelType w:val="multilevel"/>
+    <w:tmpl w:val="03E26404"/>
+    <w:lvl w:ilvl="0">
+      <w:start w:val="1"/>
+      <w:numFmt w:val="decimal"/>
+      <w:lvlText w:val="%1."/>
+      <w:lvlJc w:val="left"/>
+      <w:pPr>
+        <w:tabs>
+          <w:tab w:val="num" w:pos="720"/>
+        </w:tabs>
+        <w:ind w:left="720" w:hanging="360"/>
+      </w:pPr>
+    </w:lvl>
+    <w:lvl w:ilvl="1">
+      <w:start w:val="1"/>
+      <w:numFmt w:val="decimal"/>
+      <w:lvlText w:val="%2."/>
+      <w:lvlJc w:val="left"/>
+      <w:pPr>
+        <w:tabs>
+          <w:tab w:val="num" w:pos="1440"/>
+        </w:tabs>
+        <w:ind w:left="1440" w:hanging="360"/>
+      </w:pPr>
+      <w:rPr>
+        <w:rFonts w:hint="default"/>
+        <w:sz w:val="20"/>
+      </w:rPr>
+    </w:lvl>
+    <w:lvl w:ilvl="2" w:tentative="1">
+      <w:start w:val="1"/>
+      <w:numFmt w:val="decimal"/>
+      <w:lvlText w:val="%3."/>
+      <w:lvlJc w:val="left"/>
+      <w:pPr>
+        <w:tabs>
+          <w:tab w:val="num" w:pos="2160"/>
+        </w:tabs>
+        <w:ind w:left="2160" w:hanging="360"/>
+      </w:pPr>
+    </w:lvl>
+    <w:lvl w:ilvl="3" w:tentative="1">
+      <w:start w:val="1"/>
+      <w:numFmt w:val="decimal"/>
+      <w:lvlText w:val="%4."/>
+      <w:lvlJc w:val="left"/>
+      <w:pPr>
+        <w:tabs>
+          <w:tab w:val="num" w:pos="2880"/>
+        </w:tabs>
+        <w:ind w:left="2880" w:hanging="360"/>
+      </w:pPr>
+    </w:lvl>
+    <w:lvl w:ilvl="4" w:tentative="1">
+      <w:start w:val="1"/>
+      <w:numFmt w:val="decimal"/>
+      <w:lvlText w:val="%5."/>
+      <w:lvlJc w:val="left"/>
+      <w:pPr>
+        <w:tabs>
+          <w:tab w:val="num" w:pos="3600"/>
+        </w:tabs>
+        <w:ind w:left="3600" w:hanging="360"/>
+      </w:pPr>
+    </w:lvl>
+    <w:lvl w:ilvl="5" w:tentative="1">
+      <w:start w:val="1"/>
+      <w:numFmt w:val="decimal"/>
+      <w:lvlText w:val="%6."/>
+      <w:lvlJc w:val="left"/>
+      <w:pPr>
+        <w:tabs>
+          <w:tab w:val="num" w:pos="4320"/>
+        </w:tabs>
+        <w:ind w:left="4320" w:hanging="360"/>
+      </w:pPr>
+    </w:lvl>
+    <w:lvl w:ilvl="6" w:tentative="1">
+      <w:start w:val="1"/>
+      <w:numFmt w:val="decimal"/>
+      <w:lvlText w:val="%7."/>
+      <w:lvlJc w:val="left"/>
+      <w:pPr>
+        <w:tabs>
+          <w:tab w:val="num" w:pos="5040"/>
+        </w:tabs>
+        <w:ind w:left="5040" w:hanging="360"/>
+      </w:pPr>
+    </w:lvl>
+    <w:lvl w:ilvl="7" w:tentative="1">
+      <w:start w:val="1"/>
+      <w:numFmt w:val="decimal"/>
+      <w:lvlText w:val="%8."/>
+      <w:lvlJc w:val="left"/>
+      <w:pPr>
+        <w:tabs>
+          <w:tab w:val="num" w:pos="5760"/>
+        </w:tabs>
+        <w:ind w:left="5760" w:hanging="360"/>
+      </w:pPr>
+    </w:lvl>
+    <w:lvl w:ilvl="8" w:tentative="1">
+      <w:start w:val="1"/>
+      <w:numFmt w:val="decimal"/>
+      <w:lvlText w:val="%9."/>
+      <w:lvlJc w:val="left"/>
+      <w:pPr>
+        <w:tabs>
+          <w:tab w:val="num" w:pos="6480"/>
+        </w:tabs>
+        <w:ind w:left="6480" w:hanging="360"/>
+      </w:pPr>
+    </w:lvl>
+  </w:abstractNum>
+  <w:abstractNum w:abstractNumId="8">
     <w:nsid w:val="417A1698"/>
     <w:multiLevelType w:val="multilevel"/>
     <w:tmpl w:val="DB2CA610"/>
@@ -2863,7 +3362,7 @@
       </w:rPr>
     </w:lvl>
   </w:abstractNum>
-  <w:abstractNum w:abstractNumId="6">
+  <w:abstractNum w:abstractNumId="9">
     <w:nsid w:val="435267FD"/>
     <w:multiLevelType w:val="multilevel"/>
     <w:tmpl w:val="26260910"/>
@@ -2976,7 +3475,7 @@
       </w:pPr>
     </w:lvl>
   </w:abstractNum>
-  <w:abstractNum w:abstractNumId="7">
+  <w:abstractNum w:abstractNumId="10">
     <w:nsid w:val="4E945AFC"/>
     <w:multiLevelType w:val="multilevel"/>
     <w:tmpl w:val="8A3A7BCC"/>
@@ -3125,7 +3624,7 @@
       </w:rPr>
     </w:lvl>
   </w:abstractNum>
-  <w:abstractNum w:abstractNumId="8">
+  <w:abstractNum w:abstractNumId="11">
     <w:nsid w:val="4F2D2D08"/>
     <w:multiLevelType w:val="multilevel"/>
     <w:tmpl w:val="85741B00"/>
@@ -3274,7 +3773,7 @@
       </w:rPr>
     </w:lvl>
   </w:abstractNum>
-  <w:abstractNum w:abstractNumId="9">
+  <w:abstractNum w:abstractNumId="12">
     <w:nsid w:val="5B353A47"/>
     <w:multiLevelType w:val="multilevel"/>
     <w:tmpl w:val="C5106862"/>
@@ -3423,7 +3922,120 @@
       </w:rPr>
     </w:lvl>
   </w:abstractNum>
-  <w:abstractNum w:abstractNumId="10">
+  <w:abstractNum w:abstractNumId="13">
+    <w:nsid w:val="5BD2568C"/>
+    <w:multiLevelType w:val="hybridMultilevel"/>
+    <w:tmpl w:val="63B0BAA6"/>
+    <w:lvl w:ilvl="0" w:tplc="04150001">
+      <w:start w:val="1"/>
+      <w:numFmt w:val="bullet"/>
+      <w:lvlText w:val=""/>
+      <w:lvlJc w:val="left"/>
+      <w:pPr>
+        <w:ind w:left="720" w:hanging="360"/>
+      </w:pPr>
+      <w:rPr>
+        <w:rFonts w:ascii="Symbol" w:hAnsi="Symbol" w:hint="default"/>
+      </w:rPr>
+    </w:lvl>
+    <w:lvl w:ilvl="1" w:tplc="04150003">
+      <w:start w:val="1"/>
+      <w:numFmt w:val="bullet"/>
+      <w:lvlText w:val="o"/>
+      <w:lvlJc w:val="left"/>
+      <w:pPr>
+        <w:ind w:left="1440" w:hanging="360"/>
+      </w:pPr>
+      <w:rPr>
+        <w:rFonts w:ascii="Courier New" w:hAnsi="Courier New" w:cs="Courier New" w:hint="default"/>
+      </w:rPr>
+    </w:lvl>
+    <w:lvl w:ilvl="2" w:tplc="04150005" w:tentative="1">
+      <w:start w:val="1"/>
+      <w:numFmt w:val="bullet"/>
+      <w:lvlText w:val=""/>
+      <w:lvlJc w:val="left"/>
+      <w:pPr>
+        <w:ind w:left="2160" w:hanging="360"/>
+      </w:pPr>
+      <w:rPr>
+        <w:rFonts w:ascii="Wingdings" w:hAnsi="Wingdings" w:hint="default"/>
+      </w:rPr>
+    </w:lvl>
+    <w:lvl w:ilvl="3" w:tplc="04150001" w:tentative="1">
+      <w:start w:val="1"/>
+      <w:numFmt w:val="bullet"/>
+      <w:lvlText w:val=""/>
+      <w:lvlJc w:val="left"/>
+      <w:pPr>
+        <w:ind w:left="2880" w:hanging="360"/>
+      </w:pPr>
+      <w:rPr>
+        <w:rFonts w:ascii="Symbol" w:hAnsi="Symbol" w:hint="default"/>
+      </w:rPr>
+    </w:lvl>
+    <w:lvl w:ilvl="4" w:tplc="04150003" w:tentative="1">
+      <w:start w:val="1"/>
+      <w:numFmt w:val="bullet"/>
+      <w:lvlText w:val="o"/>
+      <w:lvlJc w:val="left"/>
+      <w:pPr>
+        <w:ind w:left="3600" w:hanging="360"/>
+      </w:pPr>
+      <w:rPr>
+        <w:rFonts w:ascii="Courier New" w:hAnsi="Courier New" w:cs="Courier New" w:hint="default"/>
+      </w:rPr>
+    </w:lvl>
+    <w:lvl w:ilvl="5" w:tplc="04150005" w:tentative="1">
+      <w:start w:val="1"/>
+      <w:numFmt w:val="bullet"/>
+      <w:lvlText w:val=""/>
+      <w:lvlJc w:val="left"/>
+      <w:pPr>
+        <w:ind w:left="4320" w:hanging="360"/>
+      </w:pPr>
+      <w:rPr>
+        <w:rFonts w:ascii="Wingdings" w:hAnsi="Wingdings" w:hint="default"/>
+      </w:rPr>
+    </w:lvl>
+    <w:lvl w:ilvl="6" w:tplc="04150001" w:tentative="1">
+      <w:start w:val="1"/>
+      <w:numFmt w:val="bullet"/>
+      <w:lvlText w:val=""/>
+      <w:lvlJc w:val="left"/>
+      <w:pPr>
+        <w:ind w:left="5040" w:hanging="360"/>
+      </w:pPr>
+      <w:rPr>
+        <w:rFonts w:ascii="Symbol" w:hAnsi="Symbol" w:hint="default"/>
+      </w:rPr>
+    </w:lvl>
+    <w:lvl w:ilvl="7" w:tplc="04150003" w:tentative="1">
+      <w:start w:val="1"/>
+      <w:numFmt w:val="bullet"/>
+      <w:lvlText w:val="o"/>
+      <w:lvlJc w:val="left"/>
+      <w:pPr>
+        <w:ind w:left="5760" w:hanging="360"/>
+      </w:pPr>
+      <w:rPr>
+        <w:rFonts w:ascii="Courier New" w:hAnsi="Courier New" w:cs="Courier New" w:hint="default"/>
+      </w:rPr>
+    </w:lvl>
+    <w:lvl w:ilvl="8" w:tplc="04150005" w:tentative="1">
+      <w:start w:val="1"/>
+      <w:numFmt w:val="bullet"/>
+      <w:lvlText w:val=""/>
+      <w:lvlJc w:val="left"/>
+      <w:pPr>
+        <w:ind w:left="6480" w:hanging="360"/>
+      </w:pPr>
+      <w:rPr>
+        <w:rFonts w:ascii="Wingdings" w:hAnsi="Wingdings" w:hint="default"/>
+      </w:rPr>
+    </w:lvl>
+  </w:abstractNum>
+  <w:abstractNum w:abstractNumId="14">
     <w:nsid w:val="5EB9209C"/>
     <w:multiLevelType w:val="multilevel"/>
     <w:tmpl w:val="5C36FA0E"/>
@@ -3572,7 +4184,7 @@
       </w:rPr>
     </w:lvl>
   </w:abstractNum>
-  <w:abstractNum w:abstractNumId="11">
+  <w:abstractNum w:abstractNumId="15">
     <w:nsid w:val="66E1150E"/>
     <w:multiLevelType w:val="multilevel"/>
     <w:tmpl w:val="E86C2BB8"/>
@@ -3721,7 +4333,7 @@
       </w:rPr>
     </w:lvl>
   </w:abstractNum>
-  <w:abstractNum w:abstractNumId="12">
+  <w:abstractNum w:abstractNumId="16">
     <w:nsid w:val="68CF27AD"/>
     <w:multiLevelType w:val="multilevel"/>
     <w:tmpl w:val="947E4B38"/>
@@ -3870,7 +4482,7 @@
       </w:rPr>
     </w:lvl>
   </w:abstractNum>
-  <w:abstractNum w:abstractNumId="13">
+  <w:abstractNum w:abstractNumId="17">
     <w:nsid w:val="6DCF6252"/>
     <w:multiLevelType w:val="multilevel"/>
     <w:tmpl w:val="5EBA5D78"/>
@@ -4020,46 +4632,58 @@
     </w:lvl>
   </w:abstractNum>
   <w:num w:numId="1">
-    <w:abstractNumId w:val="7"/>
+    <w:abstractNumId w:val="10"/>
   </w:num>
   <w:num w:numId="2">
-    <w:abstractNumId w:val="11"/>
+    <w:abstractNumId w:val="15"/>
   </w:num>
   <w:num w:numId="3">
-    <w:abstractNumId w:val="5"/>
+    <w:abstractNumId w:val="8"/>
   </w:num>
   <w:num w:numId="4">
-    <w:abstractNumId w:val="4"/>
+    <w:abstractNumId w:val="6"/>
   </w:num>
   <w:num w:numId="5">
-    <w:abstractNumId w:val="13"/>
+    <w:abstractNumId w:val="17"/>
   </w:num>
   <w:num w:numId="6">
-    <w:abstractNumId w:val="3"/>
+    <w:abstractNumId w:val="4"/>
   </w:num>
   <w:num w:numId="7">
     <w:abstractNumId w:val="0"/>
   </w:num>
   <w:num w:numId="8">
-    <w:abstractNumId w:val="2"/>
+    <w:abstractNumId w:val="3"/>
   </w:num>
   <w:num w:numId="9">
-    <w:abstractNumId w:val="10"/>
+    <w:abstractNumId w:val="14"/>
   </w:num>
   <w:num w:numId="10">
-    <w:abstractNumId w:val="8"/>
+    <w:abstractNumId w:val="11"/>
   </w:num>
   <w:num w:numId="11">
     <w:abstractNumId w:val="1"/>
   </w:num>
   <w:num w:numId="12">
+    <w:abstractNumId w:val="12"/>
+  </w:num>
+  <w:num w:numId="13">
+    <w:abstractNumId w:val="16"/>
+  </w:num>
+  <w:num w:numId="14">
     <w:abstractNumId w:val="9"/>
   </w:num>
-  <w:num w:numId="13">
-    <w:abstractNumId w:val="12"/>
+  <w:num w:numId="15">
+    <w:abstractNumId w:val="7"/>
   </w:num>
-  <w:num w:numId="14">
-    <w:abstractNumId w:val="6"/>
+  <w:num w:numId="16">
+    <w:abstractNumId w:val="13"/>
+  </w:num>
+  <w:num w:numId="17">
+    <w:abstractNumId w:val="5"/>
+  </w:num>
+  <w:num w:numId="18">
+    <w:abstractNumId w:val="2"/>
   </w:num>
 </w:numbering>
 </file>
@@ -4403,6 +5027,17 @@
       <w:u w:val="single"/>
     </w:rPr>
   </w:style>
+  <w:style w:type="paragraph" w:styleId="ListParagraph">
+    <w:name w:val="List Paragraph"/>
+    <w:basedOn w:val="Normal"/>
+    <w:uiPriority w:val="34"/>
+    <w:qFormat/>
+    <w:rsid w:val="00C17D8B"/>
+    <w:pPr>
+      <w:ind w:left="720"/>
+      <w:contextualSpacing/>
+    </w:pPr>
+  </w:style>
 </w:styles>
 </file>
 
@@ -4745,6 +5380,17 @@
       <w:u w:val="single"/>
     </w:rPr>
   </w:style>
+  <w:style w:type="paragraph" w:styleId="ListParagraph">
+    <w:name w:val="List Paragraph"/>
+    <w:basedOn w:val="Normal"/>
+    <w:uiPriority w:val="34"/>
+    <w:qFormat/>
+    <w:rsid w:val="00C17D8B"/>
+    <w:pPr>
+      <w:ind w:left="720"/>
+      <w:contextualSpacing/>
+    </w:pPr>
+  </w:style>
 </w:styles>
 </file>
 

</xml_diff>

<commit_message>
Signed-off-by: Rob SMOK <robsmok@gmail.com> END
</commit_message>
<xml_diff>
--- a/Dokumentacja Projektu v0.2.docx
+++ b/Dokumentacja Projektu v0.2.docx
@@ -78,18 +78,31 @@
       <w:pPr>
         <w:spacing w:after="0" w:line="240" w:lineRule="auto"/>
         <w:rPr>
-          <w:rFonts w:eastAsia="Times New Roman" w:cstheme="minorHAnsi"/>
-          <w:sz w:val="24"/>
-          <w:szCs w:val="24"/>
-          <w:lang w:eastAsia="pl-PL"/>
-        </w:rPr>
-      </w:pPr>
-      <w:r>
-        <w:rPr>
+          <w:rStyle w:val="Strong"/>
           <w:sz w:val="28"/>
           <w:szCs w:val="28"/>
         </w:rPr>
-        <w:t>"Producent_Muzyczny" – Analiza trendów muzycznych z 2023 roku na platformie</w:t>
+      </w:pPr>
+      <w:r>
+        <w:rPr>
+          <w:sz w:val="28"/>
+          <w:szCs w:val="28"/>
+        </w:rPr>
+        <w:t xml:space="preserve">"Producent_Muzyczny" – Analiza </w:t>
+      </w:r>
+      <w:r>
+        <w:rPr>
+          <w:sz w:val="28"/>
+          <w:szCs w:val="28"/>
+        </w:rPr>
+        <w:t xml:space="preserve">utworów </w:t>
+      </w:r>
+      <w:r>
+        <w:rPr>
+          <w:sz w:val="28"/>
+          <w:szCs w:val="28"/>
+        </w:rPr>
+        <w:t>muzycznych na platformie</w:t>
       </w:r>
       <w:r>
         <w:rPr>
@@ -107,6 +120,51 @@
         </w:rPr>
         <w:t>Spotify</w:t>
       </w:r>
+      <w:r>
+        <w:rPr>
+          <w:rStyle w:val="Strong"/>
+          <w:sz w:val="28"/>
+          <w:szCs w:val="28"/>
+        </w:rPr>
+        <w:t xml:space="preserve"> </w:t>
+      </w:r>
+      <w:r>
+        <w:rPr>
+          <w:rStyle w:val="Strong"/>
+          <w:sz w:val="28"/>
+          <w:szCs w:val="28"/>
+        </w:rPr>
+        <w:br/>
+      </w:r>
+      <w:r>
+        <w:rPr>
+          <w:rStyle w:val="Strong"/>
+          <w:b w:val="0"/>
+          <w:sz w:val="28"/>
+          <w:szCs w:val="28"/>
+        </w:rPr>
+        <w:t>w</w:t>
+      </w:r>
+      <w:r>
+        <w:rPr>
+          <w:rStyle w:val="Strong"/>
+          <w:b w:val="0"/>
+          <w:sz w:val="28"/>
+          <w:szCs w:val="28"/>
+        </w:rPr>
+        <w:t xml:space="preserve"> celu poszukiwania parametrów wzorcowego utworu mającego sznasę na top 10 popularnośći.</w:t>
+      </w:r>
+    </w:p>
+    <w:p>
+      <w:pPr>
+        <w:spacing w:after="0" w:line="240" w:lineRule="auto"/>
+        <w:rPr>
+          <w:rFonts w:eastAsia="Times New Roman" w:cstheme="minorHAnsi"/>
+          <w:sz w:val="24"/>
+          <w:szCs w:val="24"/>
+          <w:lang w:eastAsia="pl-PL"/>
+        </w:rPr>
+      </w:pPr>
       <w:r>
         <w:rPr>
           <w:rFonts w:eastAsia="Times New Roman" w:cstheme="minorHAnsi"/>
@@ -474,27 +532,15 @@
     </w:p>
     <w:p>
       <w:pPr>
-        <w:numPr>
-          <w:ilvl w:val="0"/>
-          <w:numId w:val="2"/>
-        </w:numPr>
         <w:spacing w:before="100" w:beforeAutospacing="1" w:after="100" w:afterAutospacing="1" w:line="240" w:lineRule="auto"/>
-        <w:rPr>
-          <w:rFonts w:eastAsia="Times New Roman" w:cstheme="minorHAnsi"/>
-          <w:sz w:val="24"/>
-          <w:szCs w:val="24"/>
-          <w:lang w:eastAsia="pl-PL"/>
-        </w:rPr>
-      </w:pPr>
-      <w:r>
-        <w:rPr>
-          <w:rFonts w:eastAsia="Times New Roman" w:cstheme="minorHAnsi"/>
-          <w:sz w:val="24"/>
-          <w:szCs w:val="24"/>
-          <w:lang w:eastAsia="pl-PL"/>
-        </w:rPr>
-        <w:t>Gatunki muzyczne oraz współprace między artystami, które przyczyniły się do powstania hitów.</w:t>
-      </w:r>
+        <w:ind w:left="720"/>
+        <w:rPr>
+          <w:rFonts w:eastAsia="Times New Roman" w:cstheme="minorHAnsi"/>
+          <w:sz w:val="24"/>
+          <w:szCs w:val="24"/>
+          <w:lang w:eastAsia="pl-PL"/>
+        </w:rPr>
+      </w:pPr>
     </w:p>
     <w:p>
       <w:pPr>
@@ -668,17 +714,6 @@
           <w:lang w:eastAsia="pl-PL"/>
         </w:rPr>
       </w:pPr>
-      <w:r>
-        <w:rPr>
-          <w:rFonts w:eastAsia="Times New Roman" w:cstheme="minorHAnsi"/>
-          <w:sz w:val="24"/>
-          <w:szCs w:val="24"/>
-          <w:lang w:eastAsia="pl-PL"/>
-        </w:rPr>
-        <w:pict>
-          <v:rect id="_x0000_i1028" style="width:0;height:1.5pt" o:hralign="center" o:hrstd="t" o:hr="t" fillcolor="#a0a0a0" stroked="f"/>
-        </w:pict>
-      </w:r>
     </w:p>
     <w:p>
       <w:pPr>
@@ -1181,17 +1216,8 @@
           <w:lang w:eastAsia="pl-PL"/>
         </w:rPr>
       </w:pPr>
-      <w:r>
-        <w:rPr>
-          <w:rFonts w:eastAsia="Times New Roman" w:cstheme="minorHAnsi"/>
-          <w:sz w:val="24"/>
-          <w:szCs w:val="24"/>
-          <w:lang w:eastAsia="pl-PL"/>
-        </w:rPr>
-        <w:pict>
-          <v:rect id="_x0000_i1029" style="width:0;height:1.5pt" o:hralign="center" o:hrstd="t" o:hr="t" fillcolor="#a0a0a0" stroked="f"/>
-        </w:pict>
-      </w:r>
+      <w:bookmarkStart w:id="0" w:name="_GoBack"/>
+      <w:bookmarkEnd w:id="0"/>
     </w:p>
     <w:p>
       <w:pPr>
@@ -1846,8 +1872,6 @@
           <w:lang w:eastAsia="en-US"/>
         </w:rPr>
       </w:pPr>
-      <w:bookmarkStart w:id="0" w:name="_GoBack"/>
-      <w:bookmarkEnd w:id="0"/>
       <w:r>
         <w:rPr>
           <w:rFonts w:asciiTheme="minorHAnsi" w:eastAsiaTheme="minorHAnsi" w:hAnsiTheme="minorHAnsi" w:cstheme="minorHAnsi"/>

</xml_diff>

<commit_message>
Signed-off-by: Rob SMOK <robsmok@gmail.com> END 0.2
</commit_message>
<xml_diff>
--- a/Dokumentacja Projektu v0.2.docx
+++ b/Dokumentacja Projektu v0.2.docx
@@ -1037,7 +1037,37 @@
             <w:rStyle w:val="Hyperlink"/>
             <w:rFonts w:cstheme="minorHAnsi"/>
           </w:rPr>
-          <w:t>GitHub – Projekt Złożony</w:t>
+          <w:t>GitHub – Projekt</w:t>
+        </w:r>
+        <w:bookmarkStart w:id="0" w:name="_GoBack"/>
+        <w:bookmarkEnd w:id="0"/>
+        <w:r>
+          <w:rPr>
+            <w:rStyle w:val="Hyperlink"/>
+            <w:rFonts w:cstheme="minorHAnsi"/>
+          </w:rPr>
+          <w:t xml:space="preserve"> </w:t>
+        </w:r>
+        <w:r>
+          <w:rPr>
+            <w:rStyle w:val="Hyperlink"/>
+            <w:rFonts w:cstheme="minorHAnsi"/>
+          </w:rPr>
+          <w:t>Złoż</w:t>
+        </w:r>
+        <w:r>
+          <w:rPr>
+            <w:rStyle w:val="Hyperlink"/>
+            <w:rFonts w:cstheme="minorHAnsi"/>
+          </w:rPr>
+          <w:t>o</w:t>
+        </w:r>
+        <w:r>
+          <w:rPr>
+            <w:rStyle w:val="Hyperlink"/>
+            <w:rFonts w:cstheme="minorHAnsi"/>
+          </w:rPr>
+          <w:t>ny</w:t>
         </w:r>
       </w:hyperlink>
     </w:p>
@@ -1216,8 +1246,6 @@
           <w:lang w:eastAsia="pl-PL"/>
         </w:rPr>
       </w:pPr>
-      <w:bookmarkStart w:id="0" w:name="_GoBack"/>
-      <w:bookmarkEnd w:id="0"/>
     </w:p>
     <w:p>
       <w:pPr>
@@ -2057,6 +2085,42 @@
         </w:rPr>
         <w:t>Linie trendu dla popularności gatunków i artystów.</w:t>
       </w:r>
+    </w:p>
+    <w:p>
+      <w:pPr>
+        <w:numPr>
+          <w:ilvl w:val="0"/>
+          <w:numId w:val="11"/>
+        </w:numPr>
+        <w:spacing w:before="100" w:beforeAutospacing="1" w:after="100" w:afterAutospacing="1" w:line="240" w:lineRule="auto"/>
+        <w:rPr>
+          <w:rFonts w:eastAsia="Times New Roman" w:cstheme="minorHAnsi"/>
+          <w:sz w:val="24"/>
+          <w:szCs w:val="24"/>
+          <w:lang w:eastAsia="pl-PL"/>
+        </w:rPr>
+      </w:pPr>
+      <w:r>
+        <w:rPr>
+          <w:rFonts w:eastAsia="Times New Roman" w:cstheme="minorHAnsi"/>
+          <w:sz w:val="24"/>
+          <w:szCs w:val="24"/>
+          <w:lang w:eastAsia="pl-PL"/>
+        </w:rPr>
+        <w:t>RAPORT KOŃCOWY (PDF)</w:t>
+      </w:r>
+    </w:p>
+    <w:p>
+      <w:pPr>
+        <w:spacing w:before="100" w:beforeAutospacing="1" w:after="100" w:afterAutospacing="1" w:line="240" w:lineRule="auto"/>
+        <w:ind w:left="720"/>
+        <w:rPr>
+          <w:rFonts w:eastAsia="Times New Roman" w:cstheme="minorHAnsi"/>
+          <w:sz w:val="24"/>
+          <w:szCs w:val="24"/>
+          <w:lang w:eastAsia="pl-PL"/>
+        </w:rPr>
+      </w:pPr>
     </w:p>
     <w:p>
       <w:pPr>
@@ -5062,6 +5126,18 @@
       <w:contextualSpacing/>
     </w:pPr>
   </w:style>
+  <w:style w:type="character" w:styleId="FollowedHyperlink">
+    <w:name w:val="FollowedHyperlink"/>
+    <w:basedOn w:val="DefaultParagraphFont"/>
+    <w:uiPriority w:val="99"/>
+    <w:semiHidden/>
+    <w:unhideWhenUsed/>
+    <w:rsid w:val="00303336"/>
+    <w:rPr>
+      <w:color w:val="800080" w:themeColor="followedHyperlink"/>
+      <w:u w:val="single"/>
+    </w:rPr>
+  </w:style>
 </w:styles>
 </file>
 
@@ -5415,6 +5491,18 @@
       <w:contextualSpacing/>
     </w:pPr>
   </w:style>
+  <w:style w:type="character" w:styleId="FollowedHyperlink">
+    <w:name w:val="FollowedHyperlink"/>
+    <w:basedOn w:val="DefaultParagraphFont"/>
+    <w:uiPriority w:val="99"/>
+    <w:semiHidden/>
+    <w:unhideWhenUsed/>
+    <w:rsid w:val="00303336"/>
+    <w:rPr>
+      <w:color w:val="800080" w:themeColor="followedHyperlink"/>
+      <w:u w:val="single"/>
+    </w:rPr>
+  </w:style>
 </w:styles>
 </file>
 

</xml_diff>